<commit_message>
Converting Word documents to MarkDown: "2008-04 02 Get Clearer View over Difficult Topics Project Summary (Out of Scope)": Manually checking differences between rendered MarkDown and Word document. Check if markup looks ok.
</commit_message>
<xml_diff>
--- a/4. Out of Scope/2. Done/2008-04 02 Get Clearer View over Difficult Topics Project Summary (Out of Scope).docx
+++ b/4. Out of Scope/2. Done/2008-04 02 Get Clearer View over Difficult Topics Project Summary (Out of Scope).docx
@@ -1,6 +1,6 @@
 
 <file path=word/document.xml><?xml version="1.0" encoding="utf-8"?>
-<w:document xmlns:wpc="http://schemas.microsoft.com/office/word/2010/wordprocessingCanvas" xmlns:cx="http://schemas.microsoft.com/office/drawing/2014/chartex" xmlns:cx1="http://schemas.microsoft.com/office/drawing/2015/9/8/chartex" xmlns:cx2="http://schemas.microsoft.com/office/drawing/2015/10/21/chartex" xmlns:cx3="http://schemas.microsoft.com/office/drawing/2016/5/9/chartex" xmlns:cx4="http://schemas.microsoft.com/office/drawing/2016/5/10/chartex" xmlns:cx5="http://schemas.microsoft.com/office/drawing/2016/5/11/chartex" xmlns:cx6="http://schemas.microsoft.com/office/drawing/2016/5/12/chartex" xmlns:cx7="http://schemas.microsoft.com/office/drawing/2016/5/13/chartex" xmlns:cx8="http://schemas.microsoft.com/office/drawing/2016/5/14/chartex" xmlns:mc="http://schemas.openxmlformats.org/markup-compatibility/2006" xmlns:aink="http://schemas.microsoft.com/office/drawing/2016/ink" xmlns:am3d="http://schemas.microsoft.com/office/drawing/2017/model3d" xmlns:o="urn:schemas-microsoft-com:office:office" xmlns:r="http://schemas.openxmlformats.org/officeDocument/2006/relationships" xmlns:m="http://schemas.openxmlformats.org/officeDocument/2006/math" xmlns:v="urn:schemas-microsoft-com:vml" xmlns:wp14="http://schemas.microsoft.com/office/word/2010/wordprocessingDrawing" xmlns:wp="http://schemas.openxmlformats.org/drawingml/2006/wordprocessingDrawing" xmlns:w10="urn:schemas-microsoft-com:office:word" xmlns:w="http://schemas.openxmlformats.org/wordprocessingml/2006/main" xmlns:w14="http://schemas.microsoft.com/office/word/2010/wordml" xmlns:w15="http://schemas.microsoft.com/office/word/2012/wordml" xmlns:w16cid="http://schemas.microsoft.com/office/word/2016/wordml/cid" xmlns:w16se="http://schemas.microsoft.com/office/word/2015/wordml/symex" xmlns:wpg="http://schemas.microsoft.com/office/word/2010/wordprocessingGroup" xmlns:wpi="http://schemas.microsoft.com/office/word/2010/wordprocessingInk" xmlns:wne="http://schemas.microsoft.com/office/word/2006/wordml" xmlns:wps="http://schemas.microsoft.com/office/word/2010/wordprocessingShape" mc:Ignorable="w14 w15 w16se w16cid wp14">
+<w:document xmlns:wpc="http://schemas.microsoft.com/office/word/2010/wordprocessingCanvas" xmlns:cx="http://schemas.microsoft.com/office/drawing/2014/chartex" xmlns:cx1="http://schemas.microsoft.com/office/drawing/2015/9/8/chartex" xmlns:cx2="http://schemas.microsoft.com/office/drawing/2015/10/21/chartex" xmlns:cx3="http://schemas.microsoft.com/office/drawing/2016/5/9/chartex" xmlns:cx4="http://schemas.microsoft.com/office/drawing/2016/5/10/chartex" xmlns:cx5="http://schemas.microsoft.com/office/drawing/2016/5/11/chartex" xmlns:cx6="http://schemas.microsoft.com/office/drawing/2016/5/12/chartex" xmlns:cx7="http://schemas.microsoft.com/office/drawing/2016/5/13/chartex" xmlns:cx8="http://schemas.microsoft.com/office/drawing/2016/5/14/chartex" xmlns:mc="http://schemas.openxmlformats.org/markup-compatibility/2006" xmlns:aink="http://schemas.microsoft.com/office/drawing/2016/ink" xmlns:am3d="http://schemas.microsoft.com/office/drawing/2017/model3d" xmlns:o="urn:schemas-microsoft-com:office:office" xmlns:r="http://schemas.openxmlformats.org/officeDocument/2006/relationships" xmlns:m="http://schemas.openxmlformats.org/officeDocument/2006/math" xmlns:v="urn:schemas-microsoft-com:vml" xmlns:wp14="http://schemas.microsoft.com/office/word/2010/wordprocessingDrawing" xmlns:wp="http://schemas.openxmlformats.org/drawingml/2006/wordprocessingDrawing" xmlns:w10="urn:schemas-microsoft-com:office:word" xmlns:w="http://schemas.openxmlformats.org/wordprocessingml/2006/main" xmlns:w14="http://schemas.microsoft.com/office/word/2010/wordml" xmlns:w15="http://schemas.microsoft.com/office/word/2012/wordml" xmlns:w16cex="http://schemas.microsoft.com/office/word/2018/wordml/cex" xmlns:w16cid="http://schemas.microsoft.com/office/word/2016/wordml/cid" xmlns:w16="http://schemas.microsoft.com/office/word/2018/wordml" xmlns:w16se="http://schemas.microsoft.com/office/word/2015/wordml/symex" xmlns:wpg="http://schemas.microsoft.com/office/word/2010/wordprocessingGroup" xmlns:wpi="http://schemas.microsoft.com/office/word/2010/wordprocessingInk" xmlns:wne="http://schemas.microsoft.com/office/word/2006/wordml" xmlns:wps="http://schemas.microsoft.com/office/word/2010/wordprocessingShape" mc:Ignorable="w14 w15 w16se w16cid w16 w16cex wp14">
   <w:background w:color="000000"/>
   <w:body>
     <w:p>
@@ -11,7 +11,7 @@
         <w:t>Circle Language Spec Plan</w:t>
       </w:r>
       <w:r>
-        <w:br/>
+        <w:t xml:space="preserve"> | </w:t>
       </w:r>
       <w:r>
         <w:t>Get Clearer View</w:t>
@@ -20,563 +20,494 @@
         <w:t xml:space="preserve"> over Difficult Topics</w:t>
       </w:r>
       <w:r>
-        <w:br/>
+        <w:t xml:space="preserve"> | </w:t>
+      </w:r>
+      <w:r>
         <w:t>2008-04</w:t>
       </w:r>
       <w:r>
-        <w:br/>
+        <w:t xml:space="preserve"> | </w:t>
+      </w:r>
+      <w:r>
         <w:t>Project Summary</w:t>
       </w:r>
       <w:r>
-        <w:br/>
+        <w:t xml:space="preserve"> </w:t>
+      </w:r>
+      <w:r>
         <w:t>(Out of Scope)</w:t>
       </w:r>
     </w:p>
-    <w:p/>
-    <w:p>
-      <w:pPr>
-        <w:ind w:left="426"/>
+    <w:p>
+      <w:pPr>
+        <w:pStyle w:val="Heading3"/>
+      </w:pPr>
+      <w:r>
+        <w:t>Goa</w:t>
+      </w:r>
+      <w:r>
+        <w:t>l</w:t>
+      </w:r>
+    </w:p>
+    <w:p>
+      <w:pPr>
+        <w:ind w:left="284"/>
+        <w:rPr>
+          <w:szCs w:val="22"/>
+        </w:rPr>
+      </w:pPr>
+      <w:r>
+        <w:rPr>
+          <w:szCs w:val="22"/>
+        </w:rPr>
+        <w:t>Get clear view on ideas not thought through as well.</w:t>
+      </w:r>
+    </w:p>
+    <w:p>
+      <w:pPr>
+        <w:pStyle w:val="Spacing"/>
+        <w:rPr>
+          <w:sz w:val="22"/>
+          <w:szCs w:val="22"/>
+          <w:lang w:val="en-US"/>
+        </w:rPr>
+      </w:pPr>
+    </w:p>
+    <w:p>
+      <w:pPr>
+        <w:ind w:left="284"/>
+        <w:rPr>
+          <w:szCs w:val="22"/>
+        </w:rPr>
+      </w:pPr>
+      <w:r>
+        <w:rPr>
+          <w:szCs w:val="22"/>
+        </w:rPr>
+        <w:t>Many articles of Computer Language Fundamental Principles were easy to document.</w:t>
+      </w:r>
+    </w:p>
+    <w:p>
+      <w:pPr>
+        <w:ind w:left="284"/>
+        <w:rPr>
+          <w:szCs w:val="22"/>
+        </w:rPr>
+      </w:pPr>
+      <w:r>
+        <w:rPr>
+          <w:szCs w:val="22"/>
+        </w:rPr>
+        <w:t>Some of them were harder.</w:t>
+      </w:r>
+    </w:p>
+    <w:p>
+      <w:pPr>
+        <w:pStyle w:val="Spacing"/>
+        <w:ind w:left="284"/>
+        <w:rPr>
+          <w:sz w:val="22"/>
+          <w:szCs w:val="22"/>
+          <w:lang w:val="en-US"/>
+        </w:rPr>
+      </w:pPr>
+    </w:p>
+    <w:p>
+      <w:pPr>
+        <w:ind w:left="284"/>
+        <w:rPr>
+          <w:szCs w:val="22"/>
+        </w:rPr>
+      </w:pPr>
+      <w:r>
+        <w:rPr>
+          <w:szCs w:val="22"/>
+        </w:rPr>
+        <w:t>The goal of the project Document Computer Language had two parts: document the ideas I have a clear view on, and get a clear view on important principles not yet fully understood.</w:t>
+      </w:r>
+    </w:p>
+    <w:p>
+      <w:pPr>
+        <w:pStyle w:val="Spacing"/>
+        <w:ind w:left="284"/>
+        <w:rPr>
+          <w:sz w:val="22"/>
+          <w:szCs w:val="22"/>
+          <w:lang w:val="en-US"/>
+        </w:rPr>
+      </w:pPr>
+    </w:p>
+    <w:p>
+      <w:pPr>
+        <w:ind w:left="284"/>
+        <w:rPr>
+          <w:szCs w:val="22"/>
+        </w:rPr>
+      </w:pPr>
+      <w:r>
+        <w:rPr>
+          <w:szCs w:val="22"/>
+        </w:rPr>
+        <w:t>I have now reached a point, at which it is starting to ache, that certain ideas are not clear to me yet. And it is ideas that will mess up the original of thinking.</w:t>
+      </w:r>
+    </w:p>
+    <w:p>
+      <w:pPr>
+        <w:pStyle w:val="Spacing"/>
+        <w:ind w:left="284"/>
+        <w:rPr>
+          <w:sz w:val="22"/>
+          <w:szCs w:val="22"/>
+          <w:lang w:val="en-US"/>
+        </w:rPr>
+      </w:pPr>
+    </w:p>
+    <w:p>
+      <w:pPr>
+        <w:pStyle w:val="StyleLeft075cm"/>
+        <w:ind w:left="284"/>
+        <w:rPr>
+          <w:szCs w:val="22"/>
+        </w:rPr>
+      </w:pPr>
+      <w:r>
+        <w:rPr>
+          <w:szCs w:val="22"/>
+        </w:rPr>
+        <w:t xml:space="preserve">The goal of the project </w:t>
+      </w:r>
+      <w:r>
+        <w:rPr>
+          <w:i/>
+          <w:szCs w:val="22"/>
+        </w:rPr>
+        <w:t>Get Clearer View</w:t>
+      </w:r>
+      <w:r>
+        <w:rPr>
+          <w:szCs w:val="22"/>
+        </w:rPr>
+        <w:t xml:space="preserve"> is to get a clear view on the ideas that may change </w:t>
+      </w:r>
+      <w:r>
+        <w:rPr>
+          <w:i/>
+          <w:szCs w:val="22"/>
+        </w:rPr>
+        <w:t>everything</w:t>
+      </w:r>
+      <w:r>
+        <w:rPr>
+          <w:szCs w:val="22"/>
+        </w:rPr>
+        <w:t>.</w:t>
+      </w:r>
+    </w:p>
+    <w:p>
+      <w:pPr>
+        <w:pStyle w:val="Spacing"/>
+        <w:ind w:left="284"/>
+        <w:rPr>
+          <w:sz w:val="22"/>
+          <w:szCs w:val="22"/>
+          <w:lang w:val="en-US"/>
+        </w:rPr>
+      </w:pPr>
+    </w:p>
+    <w:p>
+      <w:pPr>
+        <w:ind w:left="284"/>
+        <w:rPr>
+          <w:szCs w:val="22"/>
+        </w:rPr>
+      </w:pPr>
+      <w:r>
+        <w:rPr>
+          <w:szCs w:val="22"/>
+        </w:rPr>
+        <w:t>The idea was that most of flat &amp; structured interchange and concepts as external modules would mess up the original way of thinking, and that flat &amp; structure interchange would mess up the diagram expression.</w:t>
+      </w:r>
+    </w:p>
+    <w:p>
+      <w:pPr>
+        <w:ind w:left="284"/>
+        <w:rPr>
+          <w:szCs w:val="22"/>
+        </w:rPr>
+      </w:pPr>
+      <w:r>
+        <w:rPr>
+          <w:szCs w:val="22"/>
+        </w:rPr>
+        <w:t>So basically it is about flat &amp; structured interchange, concepts and diagram expression. They tie together relational and object oriented, and add concept oriented to it.</w:t>
+      </w:r>
+    </w:p>
+    <w:p>
+      <w:pPr>
+        <w:pStyle w:val="Heading3"/>
+      </w:pPr>
+      <w:r>
+        <w:t>Super-</w:t>
+      </w:r>
+      <w:r>
+        <w:t>P</w:t>
+      </w:r>
+      <w:r>
+        <w:t>roject</w:t>
+      </w:r>
+    </w:p>
+    <w:p>
+      <w:pPr>
+        <w:pStyle w:val="StyleLeft075cm"/>
+        <w:ind w:left="284"/>
         <w:rPr>
           <w:i/>
           <w:iCs/>
-          <w:sz w:val="20"/>
-          <w:szCs w:val="28"/>
+          <w:szCs w:val="22"/>
         </w:rPr>
       </w:pPr>
       <w:r>
         <w:rPr>
           <w:i/>
           <w:iCs/>
-          <w:sz w:val="20"/>
-          <w:szCs w:val="28"/>
-        </w:rPr>
-        <w:t xml:space="preserve">Author: </w:t>
-      </w:r>
-      <w:r>
+          <w:szCs w:val="22"/>
+        </w:rPr>
+        <w:t>Circle Language Spec</w:t>
+      </w:r>
+    </w:p>
+    <w:p>
+      <w:pPr>
+        <w:pStyle w:val="Heading3"/>
+      </w:pPr>
+      <w:r>
+        <w:t>Means</w:t>
+      </w:r>
+    </w:p>
+    <w:p>
+      <w:pPr>
+        <w:pStyle w:val="StyleLeft075cm"/>
+        <w:ind w:left="284"/>
+        <w:rPr>
+          <w:szCs w:val="22"/>
+        </w:rPr>
+      </w:pPr>
+      <w:r>
+        <w:rPr>
+          <w:szCs w:val="22"/>
+        </w:rPr>
+        <w:t xml:space="preserve">It was thought, that getting a clearer view would mean writing </w:t>
+      </w:r>
+      <w:r>
+        <w:rPr>
+          <w:szCs w:val="22"/>
+        </w:rPr>
+        <w:t>articles</w:t>
+      </w:r>
+      <w:r>
+        <w:rPr>
+          <w:szCs w:val="22"/>
+        </w:rPr>
+        <w:t xml:space="preserve"> for the following topics:</w:t>
+      </w:r>
+    </w:p>
+    <w:p>
+      <w:pPr>
+        <w:pStyle w:val="Spacing"/>
+        <w:rPr>
+          <w:sz w:val="22"/>
+          <w:szCs w:val="22"/>
+          <w:lang w:val="en-US"/>
+        </w:rPr>
+      </w:pPr>
+    </w:p>
+    <w:p>
+      <w:pPr>
+        <w:ind w:left="284"/>
+        <w:rPr>
+          <w:szCs w:val="22"/>
+        </w:rPr>
+      </w:pPr>
+      <w:r>
+        <w:rPr>
+          <w:szCs w:val="22"/>
+        </w:rPr>
+        <w:t>- Automatic Containment</w:t>
+      </w:r>
+    </w:p>
+    <w:p>
+      <w:pPr>
+        <w:ind w:left="284"/>
+        <w:rPr>
+          <w:szCs w:val="22"/>
+        </w:rPr>
+      </w:pPr>
+      <w:r>
+        <w:rPr>
+          <w:szCs w:val="22"/>
+        </w:rPr>
+        <w:t>- Methods &amp; Classes Loosely Coupled</w:t>
+      </w:r>
+    </w:p>
+    <w:p>
+      <w:pPr>
+        <w:ind w:left="284"/>
+        <w:rPr>
+          <w:szCs w:val="22"/>
+        </w:rPr>
+      </w:pPr>
+      <w:r>
+        <w:rPr>
+          <w:szCs w:val="22"/>
+        </w:rPr>
+        <w:t>- Concepts As External Modules</w:t>
+      </w:r>
+    </w:p>
+    <w:p>
+      <w:pPr>
+        <w:ind w:left="284"/>
+        <w:rPr>
+          <w:szCs w:val="22"/>
+        </w:rPr>
+      </w:pPr>
+      <w:r>
+        <w:rPr>
+          <w:szCs w:val="22"/>
+        </w:rPr>
+        <w:t>- Automatic Execution Order</w:t>
+      </w:r>
+    </w:p>
+    <w:p>
+      <w:pPr>
+        <w:ind w:left="284"/>
+        <w:rPr>
+          <w:szCs w:val="22"/>
+        </w:rPr>
+      </w:pPr>
+      <w:r>
+        <w:rPr>
+          <w:szCs w:val="22"/>
+        </w:rPr>
+        <w:t>- Automatic Object Formation</w:t>
+      </w:r>
+    </w:p>
+    <w:p>
+      <w:pPr>
+        <w:pStyle w:val="Spacing"/>
+        <w:ind w:left="284"/>
+        <w:rPr>
+          <w:sz w:val="22"/>
+          <w:szCs w:val="22"/>
+          <w:lang w:val="en-US"/>
+        </w:rPr>
+      </w:pPr>
+    </w:p>
+    <w:p>
+      <w:pPr>
+        <w:pStyle w:val="StyleLeft075cm"/>
+        <w:ind w:left="284"/>
+        <w:rPr>
+          <w:szCs w:val="22"/>
+        </w:rPr>
+      </w:pPr>
+      <w:r>
+        <w:rPr>
+          <w:szCs w:val="22"/>
+        </w:rPr>
+        <w:t xml:space="preserve">But first of all: the goal did </w:t>
+      </w:r>
+      <w:r>
+        <w:rPr>
+          <w:i/>
+          <w:szCs w:val="22"/>
+        </w:rPr>
+        <w:t xml:space="preserve">not </w:t>
+      </w:r>
+      <w:r>
+        <w:rPr>
+          <w:szCs w:val="22"/>
+        </w:rPr>
+        <w:t xml:space="preserve">require writing all of these articles, but it was important for me to get a </w:t>
+      </w:r>
+      <w:r>
+        <w:rPr>
+          <w:i/>
+          <w:szCs w:val="22"/>
+        </w:rPr>
+        <w:t xml:space="preserve">clear view </w:t>
+      </w:r>
+      <w:r>
+        <w:rPr>
+          <w:szCs w:val="22"/>
+        </w:rPr>
+        <w:t>on the topics. Second of all, some topics didn’t need to be worked out at all: concepts as external modules didn’t need to be worked out, and automatic object formation did not need to be worked out.</w:t>
+      </w:r>
+    </w:p>
+    <w:p>
+      <w:pPr>
+        <w:pStyle w:val="Heading3"/>
+      </w:pPr>
+      <w:r>
+        <w:t xml:space="preserve">Date &amp; </w:t>
+      </w:r>
+      <w:r>
+        <w:t>Time</w:t>
+      </w:r>
+    </w:p>
+    <w:p>
+      <w:pPr>
+        <w:pStyle w:val="StyleLeft075cm"/>
+        <w:ind w:left="284"/>
         <w:rPr>
           <w:i/>
           <w:iCs/>
-          <w:sz w:val="20"/>
-          <w:szCs w:val="28"/>
-        </w:rPr>
-        <w:t>JJ</w:t>
-      </w:r>
+          <w:szCs w:val="22"/>
+        </w:rPr>
+      </w:pPr>
       <w:r>
         <w:rPr>
           <w:i/>
           <w:iCs/>
-          <w:sz w:val="20"/>
-          <w:szCs w:val="28"/>
-        </w:rPr>
-        <w:t xml:space="preserve"> van Zon</w:t>
-      </w:r>
-    </w:p>
-    <w:p>
-      <w:pPr>
-        <w:ind w:left="426"/>
+          <w:szCs w:val="22"/>
+        </w:rPr>
+        <w:t xml:space="preserve">(This includes </w:t>
+      </w:r>
+      <w:r>
         <w:rPr>
           <w:i/>
           <w:iCs/>
-          <w:sz w:val="20"/>
-          <w:szCs w:val="28"/>
-        </w:rPr>
-      </w:pPr>
+          <w:szCs w:val="22"/>
+        </w:rPr>
+        <w:t xml:space="preserve">hours of the sub-project Diagram </w:t>
+      </w:r>
       <w:r>
         <w:rPr>
           <w:i/>
           <w:iCs/>
-          <w:sz w:val="20"/>
-          <w:szCs w:val="28"/>
-        </w:rPr>
-        <w:t>Location: Oosterhout</w:t>
+          <w:szCs w:val="22"/>
+        </w:rPr>
+        <w:t xml:space="preserve">Notation </w:t>
       </w:r>
       <w:r>
         <w:rPr>
           <w:i/>
           <w:iCs/>
-          <w:sz w:val="20"/>
-          <w:szCs w:val="28"/>
-        </w:rPr>
-        <w:t>, The Netherlands</w:t>
-      </w:r>
-    </w:p>
-    <w:p/>
-    <w:p>
-      <w:pPr>
-        <w:pStyle w:val="Heading3"/>
-      </w:pPr>
-      <w:r>
-        <w:t>Goa</w:t>
-      </w:r>
-      <w:r>
-        <w:t>l</w:t>
-      </w:r>
-    </w:p>
-    <w:p>
-      <w:pPr>
-        <w:ind w:left="284"/>
-        <w:rPr>
-          <w:szCs w:val="22"/>
-        </w:rPr>
-      </w:pPr>
-      <w:r>
-        <w:rPr>
-          <w:szCs w:val="22"/>
-        </w:rPr>
-        <w:t>Get clear view on ideas not thought through as well.</w:t>
-      </w:r>
-    </w:p>
-    <w:p>
-      <w:pPr>
-        <w:pStyle w:val="Spacing"/>
-        <w:rPr>
-          <w:sz w:val="22"/>
-          <w:szCs w:val="22"/>
-          <w:lang w:val="en-US"/>
-        </w:rPr>
-      </w:pPr>
-    </w:p>
-    <w:p>
-      <w:pPr>
-        <w:ind w:left="284"/>
-        <w:rPr>
-          <w:szCs w:val="22"/>
-        </w:rPr>
-      </w:pPr>
-      <w:r>
-        <w:rPr>
-          <w:szCs w:val="22"/>
-        </w:rPr>
-        <w:t>Many articles of Computer Language Fundamental Principles were easy to document.</w:t>
-      </w:r>
-    </w:p>
-    <w:p>
-      <w:pPr>
-        <w:ind w:left="284"/>
-        <w:rPr>
-          <w:szCs w:val="22"/>
-        </w:rPr>
-      </w:pPr>
-      <w:r>
-        <w:rPr>
-          <w:szCs w:val="22"/>
-        </w:rPr>
-        <w:t>Some of them were harder.</w:t>
-      </w:r>
-    </w:p>
-    <w:p>
-      <w:pPr>
-        <w:pStyle w:val="Spacing"/>
-        <w:ind w:left="284"/>
-        <w:rPr>
-          <w:sz w:val="22"/>
-          <w:szCs w:val="22"/>
-          <w:lang w:val="en-US"/>
-        </w:rPr>
-      </w:pPr>
-    </w:p>
-    <w:p>
-      <w:pPr>
-        <w:ind w:left="284"/>
-        <w:rPr>
-          <w:szCs w:val="22"/>
-        </w:rPr>
-      </w:pPr>
-      <w:r>
-        <w:rPr>
-          <w:szCs w:val="22"/>
-        </w:rPr>
-        <w:t>The goal of the project Document Computer Language had two parts: document the ideas I have a clear view on, and get a clear view on important principles not yet fully understood.</w:t>
-      </w:r>
-    </w:p>
-    <w:p>
-      <w:pPr>
-        <w:pStyle w:val="Spacing"/>
-        <w:ind w:left="284"/>
-        <w:rPr>
-          <w:sz w:val="22"/>
-          <w:szCs w:val="22"/>
-          <w:lang w:val="en-US"/>
-        </w:rPr>
-      </w:pPr>
-    </w:p>
-    <w:p>
-      <w:pPr>
-        <w:ind w:left="284"/>
-        <w:rPr>
-          <w:szCs w:val="22"/>
-        </w:rPr>
-      </w:pPr>
-      <w:r>
-        <w:rPr>
-          <w:szCs w:val="22"/>
-        </w:rPr>
-        <w:t>I have now reached a point, at which it is starting to ache, that certain ideas are not clear to me yet. And it is ideas that will mess up the original of thinking.</w:t>
-      </w:r>
-    </w:p>
-    <w:p>
-      <w:pPr>
-        <w:pStyle w:val="Spacing"/>
-        <w:ind w:left="284"/>
-        <w:rPr>
-          <w:sz w:val="22"/>
-          <w:szCs w:val="22"/>
-          <w:lang w:val="en-US"/>
-        </w:rPr>
-      </w:pPr>
-    </w:p>
-    <w:p>
-      <w:pPr>
-        <w:pStyle w:val="StyleLeft075cm"/>
-        <w:ind w:left="284"/>
-        <w:rPr>
-          <w:szCs w:val="22"/>
-        </w:rPr>
-      </w:pPr>
-      <w:r>
-        <w:rPr>
-          <w:szCs w:val="22"/>
-        </w:rPr>
-        <w:t xml:space="preserve">The goal of the project </w:t>
-      </w:r>
-      <w:r>
-        <w:rPr>
-          <w:i/>
-          <w:szCs w:val="22"/>
-        </w:rPr>
-        <w:t>Get Clearer View</w:t>
-      </w:r>
-      <w:r>
-        <w:rPr>
-          <w:szCs w:val="22"/>
-        </w:rPr>
-        <w:t xml:space="preserve"> is to get a clear view on the ideas that may change </w:t>
-      </w:r>
-      <w:r>
-        <w:rPr>
-          <w:i/>
-          <w:szCs w:val="22"/>
-        </w:rPr>
-        <w:t>everything</w:t>
-      </w:r>
-      <w:r>
-        <w:rPr>
-          <w:szCs w:val="22"/>
-        </w:rPr>
-        <w:t>.</w:t>
-      </w:r>
-    </w:p>
-    <w:p>
-      <w:pPr>
-        <w:pStyle w:val="Spacing"/>
-        <w:ind w:left="284"/>
-        <w:rPr>
-          <w:sz w:val="22"/>
-          <w:szCs w:val="22"/>
-          <w:lang w:val="en-US"/>
-        </w:rPr>
-      </w:pPr>
-    </w:p>
-    <w:p>
-      <w:pPr>
-        <w:ind w:left="284"/>
-        <w:rPr>
-          <w:szCs w:val="22"/>
-        </w:rPr>
-      </w:pPr>
-      <w:r>
-        <w:rPr>
-          <w:szCs w:val="22"/>
-        </w:rPr>
-        <w:t>The idea was that most of flat &amp; structured interchange and concepts as external modules would mess up the original way of thinking, and that flat &amp; structure interchange would mess up the diagram expression.</w:t>
-      </w:r>
-    </w:p>
-    <w:p>
-      <w:pPr>
-        <w:ind w:left="284"/>
-        <w:rPr>
-          <w:szCs w:val="22"/>
-        </w:rPr>
-      </w:pPr>
-      <w:r>
-        <w:rPr>
-          <w:szCs w:val="22"/>
-        </w:rPr>
-        <w:t>So basically it is about flat &amp; structured interchange, concepts and diagram expression. They tie together relational and object oriented, and add concept oriented to it.</w:t>
-      </w:r>
-    </w:p>
-    <w:p>
-      <w:pPr>
-        <w:pStyle w:val="Heading3"/>
-      </w:pPr>
-      <w:r>
-        <w:t>Super-</w:t>
-      </w:r>
-      <w:r>
-        <w:t>P</w:t>
-      </w:r>
-      <w:r>
-        <w:t>roject</w:t>
-      </w:r>
-    </w:p>
-    <w:p>
-      <w:pPr>
-        <w:pStyle w:val="StyleLeft075cm"/>
-        <w:ind w:left="284"/>
-        <w:rPr>
-          <w:szCs w:val="22"/>
-        </w:rPr>
-      </w:pPr>
-      <w:r>
-        <w:rPr>
-          <w:szCs w:val="22"/>
-        </w:rPr>
-        <w:t>Document Computer Language</w:t>
-      </w:r>
-    </w:p>
-    <w:p>
-      <w:pPr>
-        <w:pStyle w:val="Heading3"/>
-      </w:pPr>
-      <w:r>
-        <w:t>Means</w:t>
-      </w:r>
-    </w:p>
-    <w:p>
-      <w:pPr>
-        <w:pStyle w:val="StyleLeft075cm"/>
-        <w:ind w:left="284"/>
-        <w:rPr>
-          <w:szCs w:val="22"/>
-        </w:rPr>
-      </w:pPr>
-      <w:r>
-        <w:rPr>
-          <w:szCs w:val="22"/>
-        </w:rPr>
-        <w:t xml:space="preserve">It was thought, that getting a clearer view would mean writing </w:t>
-      </w:r>
-      <w:r>
-        <w:rPr>
-          <w:szCs w:val="22"/>
-        </w:rPr>
-        <w:t>articles</w:t>
-      </w:r>
-      <w:r>
-        <w:rPr>
-          <w:szCs w:val="22"/>
-        </w:rPr>
-        <w:t xml:space="preserve"> for the following topics:</w:t>
-      </w:r>
-    </w:p>
-    <w:p>
-      <w:pPr>
-        <w:pStyle w:val="Spacing"/>
-        <w:rPr>
-          <w:sz w:val="22"/>
-          <w:szCs w:val="22"/>
-          <w:lang w:val="en-US"/>
-        </w:rPr>
-      </w:pPr>
-    </w:p>
-    <w:p>
-      <w:pPr>
-        <w:ind w:left="284"/>
-        <w:rPr>
-          <w:szCs w:val="22"/>
-        </w:rPr>
-      </w:pPr>
-      <w:r>
-        <w:rPr>
-          <w:szCs w:val="22"/>
-        </w:rPr>
-        <w:t>- Automatic Containment</w:t>
-      </w:r>
-    </w:p>
-    <w:p>
-      <w:pPr>
-        <w:ind w:left="284"/>
-        <w:rPr>
-          <w:szCs w:val="22"/>
-        </w:rPr>
-      </w:pPr>
-      <w:r>
-        <w:rPr>
-          <w:szCs w:val="22"/>
-        </w:rPr>
-        <w:t>- Methods &amp; Classes Loosely Coupled</w:t>
-      </w:r>
-    </w:p>
-    <w:p>
-      <w:pPr>
-        <w:ind w:left="284"/>
-        <w:rPr>
-          <w:szCs w:val="22"/>
-        </w:rPr>
-      </w:pPr>
-      <w:r>
-        <w:rPr>
-          <w:szCs w:val="22"/>
-        </w:rPr>
-        <w:t>- Concepts As External Modules</w:t>
-      </w:r>
-    </w:p>
-    <w:p>
-      <w:pPr>
-        <w:ind w:left="284"/>
-        <w:rPr>
-          <w:szCs w:val="22"/>
-        </w:rPr>
-      </w:pPr>
-      <w:r>
-        <w:rPr>
-          <w:szCs w:val="22"/>
-        </w:rPr>
-        <w:t>- Automatic Execution Order</w:t>
-      </w:r>
-    </w:p>
-    <w:p>
-      <w:pPr>
-        <w:ind w:left="284"/>
-        <w:rPr>
-          <w:szCs w:val="22"/>
-        </w:rPr>
-      </w:pPr>
-      <w:r>
-        <w:rPr>
-          <w:szCs w:val="22"/>
-        </w:rPr>
-        <w:t>- Automatic Object Formation</w:t>
-      </w:r>
-    </w:p>
-    <w:p>
-      <w:pPr>
-        <w:pStyle w:val="Spacing"/>
-        <w:ind w:left="284"/>
-        <w:rPr>
-          <w:sz w:val="22"/>
-          <w:szCs w:val="22"/>
-          <w:lang w:val="en-US"/>
-        </w:rPr>
-      </w:pPr>
-    </w:p>
-    <w:p>
-      <w:pPr>
-        <w:pStyle w:val="StyleLeft075cm"/>
-        <w:ind w:left="284"/>
-        <w:rPr>
-          <w:szCs w:val="22"/>
-        </w:rPr>
-      </w:pPr>
-      <w:r>
-        <w:rPr>
-          <w:szCs w:val="22"/>
-        </w:rPr>
-        <w:t xml:space="preserve">But first of all: the goal did </w:t>
-      </w:r>
-      <w:r>
-        <w:rPr>
-          <w:i/>
-          <w:szCs w:val="22"/>
-        </w:rPr>
-        <w:t xml:space="preserve">not </w:t>
-      </w:r>
-      <w:r>
-        <w:rPr>
-          <w:szCs w:val="22"/>
-        </w:rPr>
-        <w:t xml:space="preserve">require writing all of these articles, but it was important for me to get a </w:t>
-      </w:r>
-      <w:r>
-        <w:rPr>
-          <w:i/>
-          <w:szCs w:val="22"/>
-        </w:rPr>
-        <w:t xml:space="preserve">clear view </w:t>
-      </w:r>
-      <w:r>
-        <w:rPr>
-          <w:szCs w:val="22"/>
-        </w:rPr>
-        <w:t>on the topics. Second of all, some topics didn’t need to be worked out at all: concepts as external modules didn’t need to be worked out, and automatic object formation did not need to be worked out.</w:t>
-      </w:r>
-    </w:p>
-    <w:p>
-      <w:pPr>
-        <w:pStyle w:val="Heading3"/>
-      </w:pPr>
-      <w:r>
-        <w:t xml:space="preserve">Date &amp; </w:t>
-      </w:r>
-      <w:r>
-        <w:t>Time</w:t>
-      </w:r>
-    </w:p>
-    <w:p>
-      <w:pPr>
-        <w:pStyle w:val="StyleLeft075cm"/>
-        <w:ind w:left="284"/>
+          <w:szCs w:val="22"/>
+        </w:rPr>
+        <w:t>Spec 2008-05, later put out of scope of this super-project.</w:t>
+      </w:r>
+      <w:smartTag w:uri="urn:schemas-microsoft-com:office:smarttags" w:element="date">
+        <w:smartTagPr>
+          <w:attr w:name="Year" w:val="2008"/>
+          <w:attr w:name="Day" w:val="13"/>
+          <w:attr w:name="Month" w:val="4"/>
+        </w:smartTagPr>
+      </w:smartTag>
+      <w:r>
         <w:rPr>
           <w:i/>
           <w:iCs/>
           <w:szCs w:val="22"/>
         </w:rPr>
-      </w:pPr>
-      <w:r>
-        <w:rPr>
-          <w:i/>
-          <w:iCs/>
-          <w:szCs w:val="22"/>
-        </w:rPr>
-        <w:t xml:space="preserve">(This includes </w:t>
-      </w:r>
-      <w:r>
-        <w:rPr>
-          <w:i/>
-          <w:iCs/>
-          <w:szCs w:val="22"/>
-        </w:rPr>
-        <w:t xml:space="preserve">hours of the sub-project Diagram </w:t>
-      </w:r>
-      <w:r>
-        <w:rPr>
-          <w:i/>
-          <w:iCs/>
-          <w:szCs w:val="22"/>
-        </w:rPr>
-        <w:t xml:space="preserve">Notation </w:t>
-      </w:r>
-      <w:r>
-        <w:rPr>
-          <w:i/>
-          <w:iCs/>
-          <w:szCs w:val="22"/>
-        </w:rPr>
-        <w:t>Spec</w:t>
-      </w:r>
-      <w:bookmarkStart w:id="0" w:name="_GoBack"/>
-      <w:bookmarkEnd w:id="0"/>
-      <w:r>
-        <w:rPr>
-          <w:i/>
-          <w:iCs/>
-          <w:szCs w:val="22"/>
-        </w:rPr>
-        <w:t xml:space="preserve"> 2008-05, later put out of scope of this super-project.</w:t>
-      </w:r>
-      <w:smartTag w:uri="urn:schemas-microsoft-com:office:smarttags" w:element="date">
-        <w:smartTagPr>
-          <w:attr w:name="Month" w:val="4"/>
-          <w:attr w:name="Day" w:val="13"/>
-          <w:attr w:name="Year" w:val="2008"/>
-        </w:smartTagPr>
-      </w:smartTag>
-      <w:r>
-        <w:rPr>
-          <w:i/>
-          <w:iCs/>
-          <w:szCs w:val="22"/>
-        </w:rPr>
         <w:t>)</w:t>
       </w:r>
     </w:p>
@@ -629,9 +560,17 @@
       </w:pPr>
       <w:r>
         <w:rPr>
-          <w:szCs w:val="22"/>
-        </w:rPr>
-        <w:t xml:space="preserve">94 ½ </w:t>
+          <w:b/>
+          <w:bCs/>
+          <w:szCs w:val="22"/>
+        </w:rPr>
+        <w:t>94 ½</w:t>
+      </w:r>
+      <w:r>
+        <w:rPr>
+          <w:szCs w:val="22"/>
+        </w:rPr>
+        <w:t xml:space="preserve"> </w:t>
       </w:r>
       <w:r>
         <w:rPr>
@@ -1051,14 +990,6 @@
         </w:rPr>
         <w:t>.</w:t>
       </w:r>
-    </w:p>
-    <w:p>
-      <w:pPr>
-        <w:pStyle w:val="Spacing"/>
-        <w:rPr>
-          <w:lang w:val="en-US"/>
-        </w:rPr>
-      </w:pPr>
     </w:p>
     <w:sectPr>
       <w:pgSz w:w="12240" w:h="15840"/>
@@ -1071,7 +1002,7 @@
 </file>
 
 <file path=word/numbering.xml><?xml version="1.0" encoding="utf-8"?>
-<w:numbering xmlns:wpc="http://schemas.microsoft.com/office/word/2010/wordprocessingCanvas" xmlns:cx="http://schemas.microsoft.com/office/drawing/2014/chartex" xmlns:cx1="http://schemas.microsoft.com/office/drawing/2015/9/8/chartex" xmlns:cx2="http://schemas.microsoft.com/office/drawing/2015/10/21/chartex" xmlns:cx3="http://schemas.microsoft.com/office/drawing/2016/5/9/chartex" xmlns:cx4="http://schemas.microsoft.com/office/drawing/2016/5/10/chartex" xmlns:cx5="http://schemas.microsoft.com/office/drawing/2016/5/11/chartex" xmlns:cx6="http://schemas.microsoft.com/office/drawing/2016/5/12/chartex" xmlns:cx7="http://schemas.microsoft.com/office/drawing/2016/5/13/chartex" xmlns:cx8="http://schemas.microsoft.com/office/drawing/2016/5/14/chartex" xmlns:mc="http://schemas.openxmlformats.org/markup-compatibility/2006" xmlns:aink="http://schemas.microsoft.com/office/drawing/2016/ink" xmlns:am3d="http://schemas.microsoft.com/office/drawing/2017/model3d" xmlns:o="urn:schemas-microsoft-com:office:office" xmlns:r="http://schemas.openxmlformats.org/officeDocument/2006/relationships" xmlns:m="http://schemas.openxmlformats.org/officeDocument/2006/math" xmlns:v="urn:schemas-microsoft-com:vml" xmlns:wp14="http://schemas.microsoft.com/office/word/2010/wordprocessingDrawing" xmlns:wp="http://schemas.openxmlformats.org/drawingml/2006/wordprocessingDrawing" xmlns:w10="urn:schemas-microsoft-com:office:word" xmlns:w="http://schemas.openxmlformats.org/wordprocessingml/2006/main" xmlns:w14="http://schemas.microsoft.com/office/word/2010/wordml" xmlns:w15="http://schemas.microsoft.com/office/word/2012/wordml" xmlns:w16cid="http://schemas.microsoft.com/office/word/2016/wordml/cid" xmlns:w16se="http://schemas.microsoft.com/office/word/2015/wordml/symex" xmlns:wpg="http://schemas.microsoft.com/office/word/2010/wordprocessingGroup" xmlns:wpi="http://schemas.microsoft.com/office/word/2010/wordprocessingInk" xmlns:wne="http://schemas.microsoft.com/office/word/2006/wordml" xmlns:wps="http://schemas.microsoft.com/office/word/2010/wordprocessingShape" mc:Ignorable="w14 w15 w16se w16cid wp14">
+<w:numbering xmlns:wpc="http://schemas.microsoft.com/office/word/2010/wordprocessingCanvas" xmlns:cx="http://schemas.microsoft.com/office/drawing/2014/chartex" xmlns:cx1="http://schemas.microsoft.com/office/drawing/2015/9/8/chartex" xmlns:cx2="http://schemas.microsoft.com/office/drawing/2015/10/21/chartex" xmlns:cx3="http://schemas.microsoft.com/office/drawing/2016/5/9/chartex" xmlns:cx4="http://schemas.microsoft.com/office/drawing/2016/5/10/chartex" xmlns:cx5="http://schemas.microsoft.com/office/drawing/2016/5/11/chartex" xmlns:cx6="http://schemas.microsoft.com/office/drawing/2016/5/12/chartex" xmlns:cx7="http://schemas.microsoft.com/office/drawing/2016/5/13/chartex" xmlns:cx8="http://schemas.microsoft.com/office/drawing/2016/5/14/chartex" xmlns:mc="http://schemas.openxmlformats.org/markup-compatibility/2006" xmlns:aink="http://schemas.microsoft.com/office/drawing/2016/ink" xmlns:am3d="http://schemas.microsoft.com/office/drawing/2017/model3d" xmlns:o="urn:schemas-microsoft-com:office:office" xmlns:r="http://schemas.openxmlformats.org/officeDocument/2006/relationships" xmlns:m="http://schemas.openxmlformats.org/officeDocument/2006/math" xmlns:v="urn:schemas-microsoft-com:vml" xmlns:wp14="http://schemas.microsoft.com/office/word/2010/wordprocessingDrawing" xmlns:wp="http://schemas.openxmlformats.org/drawingml/2006/wordprocessingDrawing" xmlns:w10="urn:schemas-microsoft-com:office:word" xmlns:w="http://schemas.openxmlformats.org/wordprocessingml/2006/main" xmlns:w14="http://schemas.microsoft.com/office/word/2010/wordml" xmlns:w15="http://schemas.microsoft.com/office/word/2012/wordml" xmlns:w16cex="http://schemas.microsoft.com/office/word/2018/wordml/cex" xmlns:w16cid="http://schemas.microsoft.com/office/word/2016/wordml/cid" xmlns:w16="http://schemas.microsoft.com/office/word/2018/wordml" xmlns:w16se="http://schemas.microsoft.com/office/word/2015/wordml/symex" xmlns:wpg="http://schemas.microsoft.com/office/word/2010/wordprocessingGroup" xmlns:wpi="http://schemas.microsoft.com/office/word/2010/wordprocessingInk" xmlns:wne="http://schemas.microsoft.com/office/word/2006/wordml" xmlns:wps="http://schemas.microsoft.com/office/word/2010/wordprocessingShape" mc:Ignorable="w14 w15 w16se w16cid w16 w16cex wp14">
   <w:abstractNum w:abstractNumId="0" w15:restartNumberingAfterBreak="0">
     <w:nsid w:val="FFFFFF7C"/>
     <w:multiLevelType w:val="singleLevel"/>
@@ -1720,7 +1651,7 @@
 </file>
 
 <file path=word/styles.xml><?xml version="1.0" encoding="utf-8"?>
-<w:styles xmlns:mc="http://schemas.openxmlformats.org/markup-compatibility/2006" xmlns:r="http://schemas.openxmlformats.org/officeDocument/2006/relationships" xmlns:w="http://schemas.openxmlformats.org/wordprocessingml/2006/main" xmlns:w14="http://schemas.microsoft.com/office/word/2010/wordml" xmlns:w15="http://schemas.microsoft.com/office/word/2012/wordml" xmlns:w16cid="http://schemas.microsoft.com/office/word/2016/wordml/cid" xmlns:w16se="http://schemas.microsoft.com/office/word/2015/wordml/symex" mc:Ignorable="w14 w15 w16se w16cid">
+<w:styles xmlns:mc="http://schemas.openxmlformats.org/markup-compatibility/2006" xmlns:r="http://schemas.openxmlformats.org/officeDocument/2006/relationships" xmlns:w="http://schemas.openxmlformats.org/wordprocessingml/2006/main" xmlns:w14="http://schemas.microsoft.com/office/word/2010/wordml" xmlns:w15="http://schemas.microsoft.com/office/word/2012/wordml" xmlns:w16cex="http://schemas.microsoft.com/office/word/2018/wordml/cex" xmlns:w16cid="http://schemas.microsoft.com/office/word/2016/wordml/cid" xmlns:w16="http://schemas.microsoft.com/office/word/2018/wordml" xmlns:w16se="http://schemas.microsoft.com/office/word/2015/wordml/symex" mc:Ignorable="w14 w15 w16se w16cid w16 w16cex">
   <w:docDefaults>
     <w:rPrDefault>
       <w:rPr>

</xml_diff>